<commit_message>
final update for CS2/...Assignment7
</commit_message>
<xml_diff>
--- a/CS2/DanielPinedoCS2Assignment7/Main_output.docx
+++ b/CS2/DanielPinedoCS2Assignment7/Main_output.docx
@@ -234,255 +234,1148 @@
         <w:t>//OUTPUT BELOW</w:t>
       </w:r>
     </w:p>
-    <w:p>
+    <w:p/>
+    <w:p>
+      <w:pPr>
+        <w:rPr>
+          <w:rFonts w:cstheme="minorHAnsi"/>
+          <w:sz w:val="24"/>
+          <w:szCs w:val="24"/>
+        </w:rPr>
+      </w:pPr>
+      <w:r>
+        <w:rPr>
+          <w:rFonts w:cstheme="minorHAnsi"/>
+          <w:sz w:val="24"/>
+          <w:szCs w:val="24"/>
+        </w:rPr>
+        <w:t>Creating a new Stack.</w:t>
+      </w:r>
+    </w:p>
+    <w:p>
+      <w:pPr>
+        <w:rPr>
+          <w:rFonts w:cstheme="minorHAnsi"/>
+          <w:sz w:val="24"/>
+          <w:szCs w:val="24"/>
+        </w:rPr>
+      </w:pPr>
+      <w:r>
+        <w:rPr>
+          <w:rFonts w:cstheme="minorHAnsi"/>
+          <w:sz w:val="24"/>
+          <w:szCs w:val="24"/>
+        </w:rPr>
+        <w:t>From Stack Constructor.</w:t>
+      </w:r>
+    </w:p>
+    <w:p>
+      <w:pPr>
+        <w:rPr>
+          <w:rFonts w:cstheme="minorHAnsi"/>
+          <w:sz w:val="24"/>
+          <w:szCs w:val="24"/>
+        </w:rPr>
+      </w:pPr>
+      <w:r>
+        <w:rPr>
+          <w:rFonts w:cstheme="minorHAnsi"/>
+          <w:sz w:val="24"/>
+          <w:szCs w:val="24"/>
+        </w:rPr>
+        <w:t>We will push some integers on the stack now.</w:t>
+      </w:r>
+    </w:p>
+    <w:p>
+      <w:pPr>
+        <w:rPr>
+          <w:rFonts w:cstheme="minorHAnsi"/>
+          <w:sz w:val="24"/>
+          <w:szCs w:val="24"/>
+        </w:rPr>
+      </w:pPr>
+      <w:r>
+        <w:rPr>
+          <w:rFonts w:cstheme="minorHAnsi"/>
+          <w:sz w:val="24"/>
+          <w:szCs w:val="24"/>
+        </w:rPr>
+        <w:t xml:space="preserve">Please enter an integer to be pushed on </w:t>
+      </w:r>
+      <w:proofErr w:type="gramStart"/>
+      <w:r>
+        <w:rPr>
+          <w:rFonts w:cstheme="minorHAnsi"/>
+          <w:sz w:val="24"/>
+          <w:szCs w:val="24"/>
+        </w:rPr>
+        <w:t>stack :</w:t>
+      </w:r>
+      <w:proofErr w:type="gramEnd"/>
+      <w:r>
+        <w:rPr>
+          <w:rFonts w:cstheme="minorHAnsi"/>
+          <w:sz w:val="24"/>
+          <w:szCs w:val="24"/>
+        </w:rPr>
+        <w:t xml:space="preserve"> 10</w:t>
+      </w:r>
+    </w:p>
+    <w:p>
+      <w:pPr>
+        <w:rPr>
+          <w:rFonts w:cstheme="minorHAnsi"/>
+          <w:sz w:val="24"/>
+          <w:szCs w:val="24"/>
+        </w:rPr>
+      </w:pPr>
+      <w:r>
+        <w:rPr>
+          <w:rFonts w:cstheme="minorHAnsi"/>
+          <w:sz w:val="24"/>
+          <w:szCs w:val="24"/>
+        </w:rPr>
+        <w:t>**********</w:t>
+      </w:r>
+      <w:proofErr w:type="gramStart"/>
+      <w:r>
+        <w:rPr>
+          <w:rFonts w:cstheme="minorHAnsi"/>
+          <w:sz w:val="24"/>
+          <w:szCs w:val="24"/>
+        </w:rPr>
+        <w:t>&gt;  Using</w:t>
+      </w:r>
+      <w:proofErr w:type="gramEnd"/>
+      <w:r>
+        <w:rPr>
+          <w:rFonts w:cstheme="minorHAnsi"/>
+          <w:sz w:val="24"/>
+          <w:szCs w:val="24"/>
+        </w:rPr>
+        <w:t xml:space="preserve"> the existing array to push. &lt;*******************</w:t>
+      </w:r>
+    </w:p>
+    <w:p>
+      <w:pPr>
+        <w:rPr>
+          <w:rFonts w:cstheme="minorHAnsi"/>
+          <w:sz w:val="24"/>
+          <w:szCs w:val="24"/>
+        </w:rPr>
+      </w:pPr>
+      <w:r>
+        <w:rPr>
+          <w:rFonts w:cstheme="minorHAnsi"/>
+          <w:sz w:val="24"/>
+          <w:szCs w:val="24"/>
+        </w:rPr>
+        <w:t>Number of items in stack now: 1</w:t>
+      </w:r>
+    </w:p>
+    <w:p>
+      <w:pPr>
+        <w:rPr>
+          <w:rFonts w:cstheme="minorHAnsi"/>
+          <w:sz w:val="24"/>
+          <w:szCs w:val="24"/>
+        </w:rPr>
+      </w:pPr>
+      <w:r>
+        <w:rPr>
+          <w:rFonts w:cstheme="minorHAnsi"/>
+          <w:sz w:val="24"/>
+          <w:szCs w:val="24"/>
+        </w:rPr>
+        <w:t xml:space="preserve">The number of items on </w:t>
+      </w:r>
+      <w:proofErr w:type="gramStart"/>
+      <w:r>
+        <w:rPr>
+          <w:rFonts w:cstheme="minorHAnsi"/>
+          <w:sz w:val="24"/>
+          <w:szCs w:val="24"/>
+        </w:rPr>
+        <w:t>stack :1</w:t>
+      </w:r>
+      <w:proofErr w:type="gramEnd"/>
+    </w:p>
+    <w:p>
+      <w:pPr>
+        <w:rPr>
+          <w:rFonts w:cstheme="minorHAnsi"/>
+          <w:sz w:val="24"/>
+          <w:szCs w:val="24"/>
+        </w:rPr>
+      </w:pPr>
+      <w:r>
+        <w:rPr>
+          <w:rFonts w:cstheme="minorHAnsi"/>
+          <w:sz w:val="24"/>
+          <w:szCs w:val="24"/>
+        </w:rPr>
+        <w:t>The capacity of stack array is: 1</w:t>
+      </w:r>
+    </w:p>
+    <w:p>
+      <w:pPr>
+        <w:rPr>
+          <w:rFonts w:cstheme="minorHAnsi"/>
+          <w:sz w:val="24"/>
+          <w:szCs w:val="24"/>
+        </w:rPr>
+      </w:pPr>
+      <w:r>
+        <w:rPr>
+          <w:rFonts w:cstheme="minorHAnsi"/>
+          <w:sz w:val="24"/>
+          <w:szCs w:val="24"/>
+        </w:rPr>
+        <w:t>More data? Enter 0 to continue and 1 to exit: 0</w:t>
+      </w:r>
+    </w:p>
+    <w:p>
+      <w:pPr>
+        <w:rPr>
+          <w:rFonts w:cstheme="minorHAnsi"/>
+          <w:sz w:val="24"/>
+          <w:szCs w:val="24"/>
+        </w:rPr>
+      </w:pPr>
+      <w:r>
+        <w:rPr>
+          <w:rFonts w:cstheme="minorHAnsi"/>
+          <w:sz w:val="24"/>
+          <w:szCs w:val="24"/>
+        </w:rPr>
+        <w:t xml:space="preserve">Please enter an integer to be pushed on </w:t>
+      </w:r>
+      <w:proofErr w:type="gramStart"/>
+      <w:r>
+        <w:rPr>
+          <w:rFonts w:cstheme="minorHAnsi"/>
+          <w:sz w:val="24"/>
+          <w:szCs w:val="24"/>
+        </w:rPr>
+        <w:t>stack :</w:t>
+      </w:r>
+      <w:proofErr w:type="gramEnd"/>
+      <w:r>
+        <w:rPr>
+          <w:rFonts w:cstheme="minorHAnsi"/>
+          <w:sz w:val="24"/>
+          <w:szCs w:val="24"/>
+        </w:rPr>
+        <w:t xml:space="preserve"> 9</w:t>
+      </w:r>
+    </w:p>
+    <w:p>
+      <w:pPr>
+        <w:rPr>
+          <w:rFonts w:cstheme="minorHAnsi"/>
+          <w:sz w:val="24"/>
+          <w:szCs w:val="24"/>
+        </w:rPr>
+      </w:pPr>
+      <w:r>
+        <w:rPr>
+          <w:rFonts w:cstheme="minorHAnsi"/>
+          <w:sz w:val="24"/>
+          <w:szCs w:val="24"/>
+        </w:rPr>
+        <w:t>**********&gt; Expanding the array to push. &lt;*******************</w:t>
+      </w:r>
+    </w:p>
+    <w:p>
+      <w:pPr>
+        <w:rPr>
+          <w:rFonts w:cstheme="minorHAnsi"/>
+          <w:sz w:val="24"/>
+          <w:szCs w:val="24"/>
+        </w:rPr>
+      </w:pPr>
+      <w:r>
+        <w:rPr>
+          <w:rFonts w:cstheme="minorHAnsi"/>
+          <w:sz w:val="24"/>
+          <w:szCs w:val="24"/>
+        </w:rPr>
+        <w:t>Number of items in stack now: 2</w:t>
+      </w:r>
+    </w:p>
+    <w:p>
+      <w:pPr>
+        <w:rPr>
+          <w:rFonts w:cstheme="minorHAnsi"/>
+          <w:sz w:val="24"/>
+          <w:szCs w:val="24"/>
+        </w:rPr>
+      </w:pPr>
+      <w:r>
+        <w:rPr>
+          <w:rFonts w:cstheme="minorHAnsi"/>
+          <w:sz w:val="24"/>
+          <w:szCs w:val="24"/>
+        </w:rPr>
+        <w:t xml:space="preserve">The number of items on </w:t>
+      </w:r>
+      <w:proofErr w:type="gramStart"/>
+      <w:r>
+        <w:rPr>
+          <w:rFonts w:cstheme="minorHAnsi"/>
+          <w:sz w:val="24"/>
+          <w:szCs w:val="24"/>
+        </w:rPr>
+        <w:t>stack :2</w:t>
+      </w:r>
+      <w:proofErr w:type="gramEnd"/>
+    </w:p>
+    <w:p>
+      <w:pPr>
+        <w:rPr>
+          <w:rFonts w:cstheme="minorHAnsi"/>
+          <w:sz w:val="24"/>
+          <w:szCs w:val="24"/>
+        </w:rPr>
+      </w:pPr>
+      <w:r>
+        <w:rPr>
+          <w:rFonts w:cstheme="minorHAnsi"/>
+          <w:sz w:val="24"/>
+          <w:szCs w:val="24"/>
+        </w:rPr>
+        <w:t>The capacity of stack array is: 2</w:t>
+      </w:r>
+    </w:p>
+    <w:p>
+      <w:pPr>
+        <w:rPr>
+          <w:rFonts w:cstheme="minorHAnsi"/>
+          <w:sz w:val="24"/>
+          <w:szCs w:val="24"/>
+        </w:rPr>
+      </w:pPr>
+      <w:r>
+        <w:rPr>
+          <w:rFonts w:cstheme="minorHAnsi"/>
+          <w:sz w:val="24"/>
+          <w:szCs w:val="24"/>
+        </w:rPr>
+        <w:t>More data? Enter 0 to continue and 1 to exit: 0</w:t>
+      </w:r>
+    </w:p>
+    <w:p>
+      <w:pPr>
+        <w:rPr>
+          <w:rFonts w:cstheme="minorHAnsi"/>
+          <w:sz w:val="24"/>
+          <w:szCs w:val="24"/>
+        </w:rPr>
+      </w:pPr>
+      <w:r>
+        <w:rPr>
+          <w:rFonts w:cstheme="minorHAnsi"/>
+          <w:sz w:val="24"/>
+          <w:szCs w:val="24"/>
+        </w:rPr>
+        <w:t xml:space="preserve">Please enter an integer to be pushed on </w:t>
+      </w:r>
+      <w:proofErr w:type="gramStart"/>
+      <w:r>
+        <w:rPr>
+          <w:rFonts w:cstheme="minorHAnsi"/>
+          <w:sz w:val="24"/>
+          <w:szCs w:val="24"/>
+        </w:rPr>
+        <w:t>stack :</w:t>
+      </w:r>
+      <w:proofErr w:type="gramEnd"/>
+      <w:r>
+        <w:rPr>
+          <w:rFonts w:cstheme="minorHAnsi"/>
+          <w:sz w:val="24"/>
+          <w:szCs w:val="24"/>
+        </w:rPr>
+        <w:t xml:space="preserve"> 8</w:t>
+      </w:r>
+    </w:p>
+    <w:p>
+      <w:pPr>
+        <w:rPr>
+          <w:rFonts w:cstheme="minorHAnsi"/>
+          <w:sz w:val="24"/>
+          <w:szCs w:val="24"/>
+        </w:rPr>
+      </w:pPr>
+      <w:r>
+        <w:rPr>
+          <w:rFonts w:cstheme="minorHAnsi"/>
+          <w:sz w:val="24"/>
+          <w:szCs w:val="24"/>
+        </w:rPr>
+        <w:t>**********&gt; Expanding the array to push. &lt;*******************</w:t>
+      </w:r>
+    </w:p>
+    <w:p>
+      <w:pPr>
+        <w:rPr>
+          <w:rFonts w:cstheme="minorHAnsi"/>
+          <w:sz w:val="24"/>
+          <w:szCs w:val="24"/>
+        </w:rPr>
+      </w:pPr>
+      <w:r>
+        <w:rPr>
+          <w:rFonts w:cstheme="minorHAnsi"/>
+          <w:sz w:val="24"/>
+          <w:szCs w:val="24"/>
+        </w:rPr>
+        <w:t>Number of items in stack now: 3</w:t>
+      </w:r>
+    </w:p>
+    <w:p>
+      <w:pPr>
+        <w:rPr>
+          <w:rFonts w:cstheme="minorHAnsi"/>
+          <w:sz w:val="24"/>
+          <w:szCs w:val="24"/>
+        </w:rPr>
+      </w:pPr>
+      <w:r>
+        <w:rPr>
+          <w:rFonts w:cstheme="minorHAnsi"/>
+          <w:sz w:val="24"/>
+          <w:szCs w:val="24"/>
+        </w:rPr>
+        <w:t xml:space="preserve">The number of items on </w:t>
+      </w:r>
+      <w:proofErr w:type="gramStart"/>
+      <w:r>
+        <w:rPr>
+          <w:rFonts w:cstheme="minorHAnsi"/>
+          <w:sz w:val="24"/>
+          <w:szCs w:val="24"/>
+        </w:rPr>
+        <w:t>stack :3</w:t>
+      </w:r>
+      <w:proofErr w:type="gramEnd"/>
+    </w:p>
+    <w:p>
+      <w:pPr>
+        <w:rPr>
+          <w:rFonts w:cstheme="minorHAnsi"/>
+          <w:sz w:val="24"/>
+          <w:szCs w:val="24"/>
+        </w:rPr>
+      </w:pPr>
+      <w:r>
+        <w:rPr>
+          <w:rFonts w:cstheme="minorHAnsi"/>
+          <w:sz w:val="24"/>
+          <w:szCs w:val="24"/>
+        </w:rPr>
+        <w:t>The capacity of stack array is: 3</w:t>
+      </w:r>
+    </w:p>
+    <w:p>
+      <w:pPr>
+        <w:rPr>
+          <w:rFonts w:cstheme="minorHAnsi"/>
+          <w:sz w:val="24"/>
+          <w:szCs w:val="24"/>
+        </w:rPr>
+      </w:pPr>
+      <w:r>
+        <w:rPr>
+          <w:rFonts w:cstheme="minorHAnsi"/>
+          <w:sz w:val="24"/>
+          <w:szCs w:val="24"/>
+        </w:rPr>
+        <w:lastRenderedPageBreak/>
+        <w:t>More data? Enter 0 to continue and 1 to exit: 0</w:t>
+      </w:r>
+    </w:p>
+    <w:p>
+      <w:pPr>
+        <w:rPr>
+          <w:rFonts w:cstheme="minorHAnsi"/>
+          <w:sz w:val="24"/>
+          <w:szCs w:val="24"/>
+        </w:rPr>
+      </w:pPr>
+      <w:r>
+        <w:rPr>
+          <w:rFonts w:cstheme="minorHAnsi"/>
+          <w:sz w:val="24"/>
+          <w:szCs w:val="24"/>
+        </w:rPr>
+        <w:t xml:space="preserve">Please enter an integer to be pushed on </w:t>
+      </w:r>
+      <w:proofErr w:type="gramStart"/>
+      <w:r>
+        <w:rPr>
+          <w:rFonts w:cstheme="minorHAnsi"/>
+          <w:sz w:val="24"/>
+          <w:szCs w:val="24"/>
+        </w:rPr>
+        <w:t>stack :</w:t>
+      </w:r>
+      <w:proofErr w:type="gramEnd"/>
+      <w:r>
+        <w:rPr>
+          <w:rFonts w:cstheme="minorHAnsi"/>
+          <w:sz w:val="24"/>
+          <w:szCs w:val="24"/>
+        </w:rPr>
+        <w:t xml:space="preserve"> 7</w:t>
+      </w:r>
+    </w:p>
+    <w:p>
+      <w:pPr>
+        <w:rPr>
+          <w:rFonts w:cstheme="minorHAnsi"/>
+          <w:sz w:val="24"/>
+          <w:szCs w:val="24"/>
+        </w:rPr>
+      </w:pPr>
+      <w:r>
+        <w:rPr>
+          <w:rFonts w:cstheme="minorHAnsi"/>
+          <w:sz w:val="24"/>
+          <w:szCs w:val="24"/>
+        </w:rPr>
+        <w:t>**********&gt; Expanding the array to push. &lt;*******************</w:t>
+      </w:r>
+    </w:p>
+    <w:p>
+      <w:pPr>
+        <w:rPr>
+          <w:rFonts w:cstheme="minorHAnsi"/>
+          <w:sz w:val="24"/>
+          <w:szCs w:val="24"/>
+        </w:rPr>
+      </w:pPr>
+      <w:r>
+        <w:rPr>
+          <w:rFonts w:cstheme="minorHAnsi"/>
+          <w:sz w:val="24"/>
+          <w:szCs w:val="24"/>
+        </w:rPr>
+        <w:t>Number of items in stack now: 4</w:t>
+      </w:r>
+    </w:p>
+    <w:p>
+      <w:pPr>
+        <w:rPr>
+          <w:rFonts w:cstheme="minorHAnsi"/>
+          <w:sz w:val="24"/>
+          <w:szCs w:val="24"/>
+        </w:rPr>
+      </w:pPr>
+      <w:r>
+        <w:rPr>
+          <w:rFonts w:cstheme="minorHAnsi"/>
+          <w:sz w:val="24"/>
+          <w:szCs w:val="24"/>
+        </w:rPr>
+        <w:t xml:space="preserve">The number of items on </w:t>
+      </w:r>
+      <w:proofErr w:type="gramStart"/>
+      <w:r>
+        <w:rPr>
+          <w:rFonts w:cstheme="minorHAnsi"/>
+          <w:sz w:val="24"/>
+          <w:szCs w:val="24"/>
+        </w:rPr>
+        <w:t>stack :4</w:t>
+      </w:r>
+      <w:proofErr w:type="gramEnd"/>
+    </w:p>
+    <w:p>
+      <w:pPr>
+        <w:rPr>
+          <w:rFonts w:cstheme="minorHAnsi"/>
+          <w:sz w:val="24"/>
+          <w:szCs w:val="24"/>
+        </w:rPr>
+      </w:pPr>
+      <w:r>
+        <w:rPr>
+          <w:rFonts w:cstheme="minorHAnsi"/>
+          <w:sz w:val="24"/>
+          <w:szCs w:val="24"/>
+        </w:rPr>
+        <w:t>The capacity of stack array is: 4</w:t>
+      </w:r>
+    </w:p>
+    <w:p>
+      <w:pPr>
+        <w:rPr>
+          <w:rFonts w:cstheme="minorHAnsi"/>
+          <w:sz w:val="24"/>
+          <w:szCs w:val="24"/>
+        </w:rPr>
+      </w:pPr>
+      <w:r>
+        <w:rPr>
+          <w:rFonts w:cstheme="minorHAnsi"/>
+          <w:sz w:val="24"/>
+          <w:szCs w:val="24"/>
+        </w:rPr>
+        <w:t>More data? Enter 0 to continue and 1 to exit: 0</w:t>
+      </w:r>
+    </w:p>
+    <w:p>
+      <w:pPr>
+        <w:rPr>
+          <w:rFonts w:cstheme="minorHAnsi"/>
+          <w:sz w:val="24"/>
+          <w:szCs w:val="24"/>
+        </w:rPr>
+      </w:pPr>
+      <w:r>
+        <w:rPr>
+          <w:rFonts w:cstheme="minorHAnsi"/>
+          <w:sz w:val="24"/>
+          <w:szCs w:val="24"/>
+        </w:rPr>
+        <w:t xml:space="preserve">Please enter an integer to be pushed on </w:t>
+      </w:r>
+      <w:proofErr w:type="gramStart"/>
+      <w:r>
+        <w:rPr>
+          <w:rFonts w:cstheme="minorHAnsi"/>
+          <w:sz w:val="24"/>
+          <w:szCs w:val="24"/>
+        </w:rPr>
+        <w:t>stack :</w:t>
+      </w:r>
+      <w:proofErr w:type="gramEnd"/>
+      <w:r>
+        <w:rPr>
+          <w:rFonts w:cstheme="minorHAnsi"/>
+          <w:sz w:val="24"/>
+          <w:szCs w:val="24"/>
+        </w:rPr>
+        <w:t xml:space="preserve"> 6</w:t>
+      </w:r>
+    </w:p>
+    <w:p>
+      <w:pPr>
+        <w:rPr>
+          <w:rFonts w:cstheme="minorHAnsi"/>
+          <w:sz w:val="24"/>
+          <w:szCs w:val="24"/>
+        </w:rPr>
+      </w:pPr>
+      <w:r>
+        <w:rPr>
+          <w:rFonts w:cstheme="minorHAnsi"/>
+          <w:sz w:val="24"/>
+          <w:szCs w:val="24"/>
+        </w:rPr>
+        <w:t>**********&gt; Expanding the array to push. &lt;*******************</w:t>
+      </w:r>
+    </w:p>
+    <w:p>
+      <w:pPr>
+        <w:rPr>
+          <w:rFonts w:cstheme="minorHAnsi"/>
+          <w:sz w:val="24"/>
+          <w:szCs w:val="24"/>
+        </w:rPr>
+      </w:pPr>
+      <w:r>
+        <w:rPr>
+          <w:rFonts w:cstheme="minorHAnsi"/>
+          <w:sz w:val="24"/>
+          <w:szCs w:val="24"/>
+        </w:rPr>
+        <w:t>Number of items in stack now: 5</w:t>
+      </w:r>
+    </w:p>
+    <w:p>
+      <w:pPr>
+        <w:rPr>
+          <w:rFonts w:cstheme="minorHAnsi"/>
+          <w:sz w:val="24"/>
+          <w:szCs w:val="24"/>
+        </w:rPr>
+      </w:pPr>
+      <w:r>
+        <w:rPr>
+          <w:rFonts w:cstheme="minorHAnsi"/>
+          <w:sz w:val="24"/>
+          <w:szCs w:val="24"/>
+        </w:rPr>
+        <w:t xml:space="preserve">The number of items on </w:t>
+      </w:r>
+      <w:proofErr w:type="gramStart"/>
+      <w:r>
+        <w:rPr>
+          <w:rFonts w:cstheme="minorHAnsi"/>
+          <w:sz w:val="24"/>
+          <w:szCs w:val="24"/>
+        </w:rPr>
+        <w:t>stack :5</w:t>
+      </w:r>
+      <w:proofErr w:type="gramEnd"/>
+    </w:p>
+    <w:p>
+      <w:pPr>
+        <w:rPr>
+          <w:rFonts w:cstheme="minorHAnsi"/>
+          <w:sz w:val="24"/>
+          <w:szCs w:val="24"/>
+        </w:rPr>
+      </w:pPr>
+      <w:r>
+        <w:rPr>
+          <w:rFonts w:cstheme="minorHAnsi"/>
+          <w:sz w:val="24"/>
+          <w:szCs w:val="24"/>
+        </w:rPr>
+        <w:t>The capacity of stack array is: 5</w:t>
+      </w:r>
+    </w:p>
+    <w:p>
+      <w:pPr>
+        <w:rPr>
+          <w:rFonts w:cstheme="minorHAnsi"/>
+          <w:sz w:val="24"/>
+          <w:szCs w:val="24"/>
+        </w:rPr>
+      </w:pPr>
+      <w:r>
+        <w:rPr>
+          <w:rFonts w:cstheme="minorHAnsi"/>
+          <w:sz w:val="24"/>
+          <w:szCs w:val="24"/>
+        </w:rPr>
+        <w:t>More data? Enter 0 to continue and 1 to exit: 0</w:t>
+      </w:r>
+    </w:p>
+    <w:p>
+      <w:pPr>
+        <w:rPr>
+          <w:rFonts w:cstheme="minorHAnsi"/>
+          <w:sz w:val="24"/>
+          <w:szCs w:val="24"/>
+        </w:rPr>
+      </w:pPr>
+      <w:r>
+        <w:rPr>
+          <w:rFonts w:cstheme="minorHAnsi"/>
+          <w:sz w:val="24"/>
+          <w:szCs w:val="24"/>
+        </w:rPr>
+        <w:t xml:space="preserve">Please enter an integer to be pushed on </w:t>
+      </w:r>
+      <w:proofErr w:type="gramStart"/>
+      <w:r>
+        <w:rPr>
+          <w:rFonts w:cstheme="minorHAnsi"/>
+          <w:sz w:val="24"/>
+          <w:szCs w:val="24"/>
+        </w:rPr>
+        <w:t>stack :</w:t>
+      </w:r>
+      <w:proofErr w:type="gramEnd"/>
+      <w:r>
+        <w:rPr>
+          <w:rFonts w:cstheme="minorHAnsi"/>
+          <w:sz w:val="24"/>
+          <w:szCs w:val="24"/>
+        </w:rPr>
+        <w:t xml:space="preserve"> 5</w:t>
+      </w:r>
+    </w:p>
+    <w:p>
+      <w:pPr>
+        <w:rPr>
+          <w:rFonts w:cstheme="minorHAnsi"/>
+          <w:sz w:val="24"/>
+          <w:szCs w:val="24"/>
+        </w:rPr>
+      </w:pPr>
+      <w:r>
+        <w:rPr>
+          <w:rFonts w:cstheme="minorHAnsi"/>
+          <w:sz w:val="24"/>
+          <w:szCs w:val="24"/>
+        </w:rPr>
+        <w:t>**********&gt; Expanding the array to push. &lt;*******************</w:t>
+      </w:r>
+    </w:p>
+    <w:p>
+      <w:pPr>
+        <w:rPr>
+          <w:rFonts w:cstheme="minorHAnsi"/>
+          <w:sz w:val="24"/>
+          <w:szCs w:val="24"/>
+        </w:rPr>
+      </w:pPr>
+      <w:r>
+        <w:rPr>
+          <w:rFonts w:cstheme="minorHAnsi"/>
+          <w:sz w:val="24"/>
+          <w:szCs w:val="24"/>
+        </w:rPr>
+        <w:t>Number of items in stack now: 6</w:t>
+      </w:r>
+    </w:p>
+    <w:p>
+      <w:pPr>
+        <w:rPr>
+          <w:rFonts w:cstheme="minorHAnsi"/>
+          <w:sz w:val="24"/>
+          <w:szCs w:val="24"/>
+        </w:rPr>
+      </w:pPr>
+      <w:r>
+        <w:rPr>
+          <w:rFonts w:cstheme="minorHAnsi"/>
+          <w:sz w:val="24"/>
+          <w:szCs w:val="24"/>
+        </w:rPr>
+        <w:t xml:space="preserve">The number of items on </w:t>
+      </w:r>
+      <w:proofErr w:type="gramStart"/>
+      <w:r>
+        <w:rPr>
+          <w:rFonts w:cstheme="minorHAnsi"/>
+          <w:sz w:val="24"/>
+          <w:szCs w:val="24"/>
+        </w:rPr>
+        <w:t>stack :6</w:t>
+      </w:r>
+      <w:proofErr w:type="gramEnd"/>
+    </w:p>
+    <w:p>
+      <w:pPr>
+        <w:rPr>
+          <w:rFonts w:cstheme="minorHAnsi"/>
+          <w:sz w:val="24"/>
+          <w:szCs w:val="24"/>
+        </w:rPr>
+      </w:pPr>
+      <w:r>
+        <w:rPr>
+          <w:rFonts w:cstheme="minorHAnsi"/>
+          <w:sz w:val="24"/>
+          <w:szCs w:val="24"/>
+        </w:rPr>
+        <w:t>The capacity of stack array is: 6</w:t>
+      </w:r>
+    </w:p>
+    <w:p>
+      <w:pPr>
+        <w:rPr>
+          <w:rFonts w:cstheme="minorHAnsi"/>
+          <w:sz w:val="24"/>
+          <w:szCs w:val="24"/>
+        </w:rPr>
+      </w:pPr>
+      <w:r>
+        <w:rPr>
+          <w:rFonts w:cstheme="minorHAnsi"/>
+          <w:sz w:val="24"/>
+          <w:szCs w:val="24"/>
+        </w:rPr>
+        <w:t>More data? Enter 0 to continue and 1 to exit: 1</w:t>
+      </w:r>
+    </w:p>
+    <w:p>
+      <w:pPr>
+        <w:rPr>
+          <w:rFonts w:cstheme="minorHAnsi"/>
+          <w:sz w:val="24"/>
+          <w:szCs w:val="24"/>
+        </w:rPr>
+      </w:pPr>
+      <w:r>
+        <w:rPr>
+          <w:rFonts w:cstheme="minorHAnsi"/>
+          <w:sz w:val="24"/>
+          <w:szCs w:val="24"/>
+        </w:rPr>
+        <w:t>From Stack Copy Constructor.</w:t>
+      </w:r>
+    </w:p>
+    <w:p>
+      <w:pPr>
+        <w:rPr>
+          <w:rFonts w:cstheme="minorHAnsi"/>
+          <w:sz w:val="24"/>
+          <w:szCs w:val="24"/>
+        </w:rPr>
+      </w:pPr>
+      <w:r>
+        <w:rPr>
+          <w:rFonts w:cstheme="minorHAnsi"/>
+          <w:sz w:val="24"/>
+          <w:szCs w:val="24"/>
+        </w:rPr>
+        <w:t>From Stack Destructor.</w:t>
+      </w:r>
+    </w:p>
+    <w:p>
+      <w:pPr>
+        <w:rPr>
+          <w:rFonts w:cstheme="minorHAnsi"/>
+          <w:sz w:val="24"/>
+          <w:szCs w:val="24"/>
+        </w:rPr>
+      </w:pPr>
+      <w:r>
+        <w:rPr>
+          <w:rFonts w:cstheme="minorHAnsi"/>
+          <w:sz w:val="24"/>
+          <w:szCs w:val="24"/>
+        </w:rPr>
+        <w:t>Making a copy of original stack.</w:t>
+      </w:r>
+    </w:p>
+    <w:p>
+      <w:pPr>
+        <w:rPr>
+          <w:rFonts w:cstheme="minorHAnsi"/>
+          <w:sz w:val="24"/>
+          <w:szCs w:val="24"/>
+        </w:rPr>
+      </w:pPr>
+      <w:r>
+        <w:rPr>
+          <w:rFonts w:cstheme="minorHAnsi"/>
+          <w:sz w:val="24"/>
+          <w:szCs w:val="24"/>
+        </w:rPr>
+        <w:t>From Stack Constructor.</w:t>
+      </w:r>
+    </w:p>
+    <w:p>
+      <w:pPr>
+        <w:rPr>
+          <w:rFonts w:cstheme="minorHAnsi"/>
+          <w:sz w:val="24"/>
+          <w:szCs w:val="24"/>
+        </w:rPr>
+      </w:pPr>
+      <w:r>
+        <w:rPr>
+          <w:rFonts w:cstheme="minorHAnsi"/>
+          <w:sz w:val="24"/>
+          <w:szCs w:val="24"/>
+        </w:rPr>
+        <w:t>Topping and Popping the original Stack:</w:t>
+      </w:r>
+    </w:p>
+    <w:p>
+      <w:pPr>
+        <w:rPr>
+          <w:rFonts w:cstheme="minorHAnsi"/>
+          <w:sz w:val="24"/>
+          <w:szCs w:val="24"/>
+        </w:rPr>
+      </w:pPr>
+      <w:r>
+        <w:rPr>
+          <w:rFonts w:cstheme="minorHAnsi"/>
+          <w:sz w:val="24"/>
+          <w:szCs w:val="24"/>
+        </w:rPr>
+        <w:t>From Stack Copy Constructor.</w:t>
+      </w:r>
+    </w:p>
+    <w:p>
+      <w:pPr>
+        <w:rPr>
+          <w:rFonts w:cstheme="minorHAnsi"/>
+          <w:sz w:val="24"/>
+          <w:szCs w:val="24"/>
+        </w:rPr>
+      </w:pPr>
+      <w:r>
+        <w:rPr>
+          <w:rFonts w:cstheme="minorHAnsi"/>
+          <w:sz w:val="24"/>
+          <w:szCs w:val="24"/>
+        </w:rPr>
+        <w:t>Now printing the integers pushed on the stack.</w:t>
+      </w:r>
+    </w:p>
+    <w:p>
+      <w:pPr>
+        <w:rPr>
+          <w:rFonts w:cstheme="minorHAnsi"/>
+          <w:sz w:val="24"/>
+          <w:szCs w:val="24"/>
+        </w:rPr>
+      </w:pPr>
+      <w:r>
+        <w:rPr>
+          <w:rFonts w:cstheme="minorHAnsi"/>
+          <w:sz w:val="24"/>
+          <w:szCs w:val="24"/>
+        </w:rPr>
+        <w:t>5 6 7 8 9 10</w:t>
+      </w:r>
+    </w:p>
+    <w:p>
+      <w:pPr>
+        <w:rPr>
+          <w:rFonts w:cstheme="minorHAnsi"/>
+          <w:sz w:val="24"/>
+          <w:szCs w:val="24"/>
+        </w:rPr>
+      </w:pPr>
+      <w:r>
+        <w:rPr>
+          <w:rFonts w:cstheme="minorHAnsi"/>
+          <w:sz w:val="24"/>
+          <w:szCs w:val="24"/>
+        </w:rPr>
+        <w:lastRenderedPageBreak/>
+        <w:t>From Stack Destructor.</w:t>
+      </w:r>
+    </w:p>
+    <w:p>
+      <w:pPr>
+        <w:rPr>
+          <w:rFonts w:cstheme="minorHAnsi"/>
+          <w:sz w:val="24"/>
+          <w:szCs w:val="24"/>
+        </w:rPr>
+      </w:pPr>
+      <w:r>
+        <w:rPr>
+          <w:rFonts w:cstheme="minorHAnsi"/>
+          <w:sz w:val="24"/>
+          <w:szCs w:val="24"/>
+        </w:rPr>
+        <w:t>Topping and Popping the copy stack.</w:t>
+      </w:r>
+    </w:p>
+    <w:p>
+      <w:pPr>
+        <w:rPr>
+          <w:rFonts w:cstheme="minorHAnsi"/>
+          <w:sz w:val="24"/>
+          <w:szCs w:val="24"/>
+        </w:rPr>
+      </w:pPr>
+      <w:r>
+        <w:rPr>
+          <w:rFonts w:cstheme="minorHAnsi"/>
+          <w:sz w:val="24"/>
+          <w:szCs w:val="24"/>
+        </w:rPr>
+        <w:t>From Stack Copy Constructor.</w:t>
+      </w:r>
+    </w:p>
+    <w:p>
+      <w:pPr>
+        <w:rPr>
+          <w:rFonts w:cstheme="minorHAnsi"/>
+          <w:sz w:val="24"/>
+          <w:szCs w:val="24"/>
+        </w:rPr>
+      </w:pPr>
+      <w:r>
+        <w:rPr>
+          <w:rFonts w:cstheme="minorHAnsi"/>
+          <w:sz w:val="24"/>
+          <w:szCs w:val="24"/>
+        </w:rPr>
+        <w:t>Now printing the integers pushed on the stack.</w:t>
+      </w:r>
+    </w:p>
+    <w:p>
+      <w:pPr>
+        <w:rPr>
+          <w:rFonts w:cstheme="minorHAnsi"/>
+          <w:sz w:val="24"/>
+          <w:szCs w:val="24"/>
+        </w:rPr>
+      </w:pPr>
+      <w:r>
+        <w:rPr>
+          <w:rFonts w:cstheme="minorHAnsi"/>
+          <w:sz w:val="24"/>
+          <w:szCs w:val="24"/>
+        </w:rPr>
+        <w:t>5 6 7 8 9 10</w:t>
+      </w:r>
+    </w:p>
+    <w:p>
+      <w:pPr>
+        <w:rPr>
+          <w:rFonts w:cstheme="minorHAnsi"/>
+          <w:sz w:val="24"/>
+          <w:szCs w:val="24"/>
+        </w:rPr>
+      </w:pPr>
+      <w:r>
+        <w:rPr>
+          <w:rFonts w:cstheme="minorHAnsi"/>
+          <w:sz w:val="24"/>
+          <w:szCs w:val="24"/>
+        </w:rPr>
+        <w:t>From Stack Destructor.</w:t>
+      </w:r>
+    </w:p>
+    <w:p>
+      <w:pPr>
+        <w:rPr>
+          <w:rFonts w:cstheme="minorHAnsi"/>
+          <w:sz w:val="24"/>
+          <w:szCs w:val="24"/>
+        </w:rPr>
+      </w:pPr>
+      <w:r>
+        <w:rPr>
+          <w:rFonts w:cstheme="minorHAnsi"/>
+          <w:sz w:val="24"/>
+          <w:szCs w:val="24"/>
+        </w:rPr>
+        <w:t>From Stack Destructor.</w:t>
+      </w:r>
+    </w:p>
+    <w:p>
+      <w:pPr>
+        <w:rPr>
+          <w:rFonts w:cstheme="minorHAnsi"/>
+          <w:sz w:val="24"/>
+          <w:szCs w:val="24"/>
+        </w:rPr>
+      </w:pPr>
+      <w:r>
+        <w:rPr>
+          <w:rFonts w:cstheme="minorHAnsi"/>
+          <w:sz w:val="24"/>
+          <w:szCs w:val="24"/>
+        </w:rPr>
+        <w:t>From Stack Destructor.</w:t>
+      </w:r>
+    </w:p>
+    <w:p>
+      <w:pPr>
+        <w:rPr>
+          <w:rFonts w:cstheme="minorHAnsi"/>
+          <w:sz w:val="24"/>
+          <w:szCs w:val="24"/>
+        </w:rPr>
+      </w:pPr>
+      <w:r>
+        <w:rPr>
+          <w:rFonts w:cstheme="minorHAnsi"/>
+          <w:sz w:val="24"/>
+          <w:szCs w:val="24"/>
+        </w:rPr>
+        <w:t>Press any key to continue . . .</w:t>
+      </w:r>
       <w:bookmarkStart w:id="0" w:name="_GoBack"/>
       <w:bookmarkEnd w:id="0"/>
-    </w:p>
-    <w:p>
-      <w:r>
-        <w:t>Creating a new Stack.</w:t>
-      </w:r>
-    </w:p>
-    <w:p>
-      <w:r>
-        <w:t>We will push some integers on the stack now.</w:t>
-      </w:r>
-    </w:p>
-    <w:p>
-      <w:r>
-        <w:t>Please enter an integer to be pushed on stack : 10</w:t>
-      </w:r>
-    </w:p>
-    <w:p>
-      <w:r>
-        <w:t>**********&gt;  Using the existing array to push. &lt;*******************</w:t>
-      </w:r>
-    </w:p>
-    <w:p>
-      <w:r>
-        <w:t>Number of items in stack now: 1</w:t>
-      </w:r>
-    </w:p>
-    <w:p>
-      <w:r>
-        <w:t>The number of items on stack :1</w:t>
-      </w:r>
-    </w:p>
-    <w:p>
-      <w:r>
-        <w:t>The capacity of stack array is: 1</w:t>
-      </w:r>
-    </w:p>
-    <w:p>
-      <w:r>
-        <w:t>More data? Enter 0 to continue and 1 to exit: 0</w:t>
-      </w:r>
-    </w:p>
-    <w:p>
-      <w:r>
-        <w:t>Please enter an integer to be pushed on stack : 9</w:t>
-      </w:r>
-    </w:p>
-    <w:p>
-      <w:r>
-        <w:t>**********&gt; Expanding the array to push. &lt;*******************</w:t>
-      </w:r>
-    </w:p>
-    <w:p>
-      <w:r>
-        <w:t>Number of items in stack now: 2</w:t>
-      </w:r>
-    </w:p>
-    <w:p>
-      <w:r>
-        <w:t>The number of items on stack :2</w:t>
-      </w:r>
-    </w:p>
-    <w:p>
-      <w:r>
-        <w:t>The capacity of stack array is: 2</w:t>
-      </w:r>
-    </w:p>
-    <w:p>
-      <w:r>
-        <w:t>More data? Enter 0 to continue and 1 to exit: 0</w:t>
-      </w:r>
-    </w:p>
-    <w:p>
-      <w:r>
-        <w:t>Please enter an integer to be pushed on stack : 8</w:t>
-      </w:r>
-    </w:p>
-    <w:p>
-      <w:r>
-        <w:t>**********&gt; Expanding the array to push. &lt;*******************</w:t>
-      </w:r>
-    </w:p>
-    <w:p>
-      <w:r>
-        <w:t>Number of items in stack now: 3</w:t>
-      </w:r>
-    </w:p>
-    <w:p>
-      <w:r>
-        <w:t>The number of items on stack :3</w:t>
-      </w:r>
-    </w:p>
-    <w:p>
-      <w:r>
-        <w:t>The capacity of stack array is: 3</w:t>
-      </w:r>
-    </w:p>
-    <w:p>
-      <w:r>
-        <w:t>More data? Enter 0 to continue and 1 to exit: 0</w:t>
-      </w:r>
-    </w:p>
-    <w:p>
-      <w:r>
-        <w:t>Please enter an integer to be pushed on stack : 7</w:t>
-      </w:r>
-    </w:p>
-    <w:p>
-      <w:r>
-        <w:lastRenderedPageBreak/>
-        <w:t>**********&gt; Expanding the array to push. &lt;*******************</w:t>
-      </w:r>
-    </w:p>
-    <w:p>
-      <w:r>
-        <w:t>Number of items in stack now: 4</w:t>
-      </w:r>
-    </w:p>
-    <w:p>
-      <w:r>
-        <w:t>The number of items on stack :4</w:t>
-      </w:r>
-    </w:p>
-    <w:p>
-      <w:r>
-        <w:t>The capacity of stack array is: 4</w:t>
-      </w:r>
-    </w:p>
-    <w:p>
-      <w:r>
-        <w:t>More data? Enter 0 to continue and 1 to exit: 0</w:t>
-      </w:r>
-    </w:p>
-    <w:p>
-      <w:r>
-        <w:t>Please enter an integer to be pushed on stack : 6</w:t>
-      </w:r>
-    </w:p>
-    <w:p>
-      <w:r>
-        <w:t>**********&gt; Expanding the array to push. &lt;*******************</w:t>
-      </w:r>
-    </w:p>
-    <w:p>
-      <w:r>
-        <w:t>Number of items in stack now: 5</w:t>
-      </w:r>
-    </w:p>
-    <w:p>
-      <w:r>
-        <w:t>The number of items on stack :5</w:t>
-      </w:r>
-    </w:p>
-    <w:p>
-      <w:r>
-        <w:t>The capacity of stack array is: 5</w:t>
-      </w:r>
-    </w:p>
-    <w:p>
-      <w:r>
-        <w:t>More data? Enter 0 to continue and 1 to exit: 0</w:t>
-      </w:r>
-    </w:p>
-    <w:p>
-      <w:r>
-        <w:t>Please enter an integer to be pushed on stack : 5</w:t>
-      </w:r>
-    </w:p>
-    <w:p>
-      <w:r>
-        <w:t>**********&gt; Expanding the array to push. &lt;*******************</w:t>
-      </w:r>
-    </w:p>
-    <w:p>
-      <w:r>
-        <w:t>Number of items in stack now: 6</w:t>
-      </w:r>
-    </w:p>
-    <w:p>
-      <w:r>
-        <w:t>The number of items on stack :6</w:t>
-      </w:r>
-    </w:p>
-    <w:p>
-      <w:r>
-        <w:t>The capacity of stack array is: 6</w:t>
-      </w:r>
-    </w:p>
-    <w:p>
-      <w:r>
-        <w:t>More data? Enter 0 to continue and 1 to exit: 1</w:t>
-      </w:r>
-    </w:p>
-    <w:p>
-      <w:r>
-        <w:t>From Stack Copy Constructor.</w:t>
-      </w:r>
-    </w:p>
-    <w:p>
-      <w:r>
-        <w:t>Making a copy of original stack.</w:t>
-      </w:r>
-    </w:p>
-    <w:p>
-      <w:r>
-        <w:t>Topping and Popping the original Stack:</w:t>
-      </w:r>
-    </w:p>
-    <w:p>
-      <w:r>
-        <w:t>From Stack Copy Constructor.</w:t>
-      </w:r>
-    </w:p>
-    <w:p>
-      <w:r>
-        <w:t>Now printing the integers pushed on the stack.</w:t>
-      </w:r>
-    </w:p>
-    <w:p>
-      <w:r>
-        <w:t>5 6 7 8 9 10</w:t>
-      </w:r>
-    </w:p>
-    <w:p>
-      <w:r>
-        <w:t>Topping and Popping the copy stack.</w:t>
-      </w:r>
-    </w:p>
-    <w:p>
-      <w:r>
-        <w:t>From Stack Copy Constructor.</w:t>
-      </w:r>
-    </w:p>
-    <w:p>
-      <w:r>
-        <w:t>Now printing the integers pushed on the stack.</w:t>
-      </w:r>
-    </w:p>
-    <w:p>
-      <w:r>
-        <w:t>5 6 7 8 9 10</w:t>
-      </w:r>
-    </w:p>
-    <w:p>
-      <w:r>
-        <w:t>Press any key to continue . . .</w:t>
-      </w:r>
     </w:p>
     <w:sectPr>
       <w:pgSz w:w="12240" w:h="15840"/>

</xml_diff>